<commit_message>
Modify doc - add coverage
</commit_message>
<xml_diff>
--- a/docs/iteration/r1/test_report.docx
+++ b/docs/iteration/r1/test_report.docx
@@ -65,9 +65,6 @@
     <w:p>
       <w:pPr>
         <w:ind w:right="800"/>
-        <w:rPr>
-          <w:rFonts w:hint="eastAsia"/>
-        </w:rPr>
       </w:pPr>
     </w:p>
     <w:p>
@@ -102,182 +99,6 @@
       </w:pPr>
     </w:p>
     <w:p/>
-    <w:p>
-      <w:pPr>
-        <w:pStyle w:val="InfoBlue"/>
-      </w:pPr>
-      <w:r>
-        <w:t>[</w:t>
-      </w:r>
-      <w:r>
-        <w:rPr>
-          <w:rFonts w:hint="eastAsia"/>
-        </w:rPr>
-        <w:t>注：其中包括用方括号</w:t>
-      </w:r>
-      <w:proofErr w:type="gramStart"/>
-      <w:r>
-        <w:rPr>
-          <w:rFonts w:hint="eastAsia"/>
-        </w:rPr>
-        <w:t>括</w:t>
-      </w:r>
-      <w:proofErr w:type="gramEnd"/>
-      <w:r>
-        <w:rPr>
-          <w:rFonts w:hint="eastAsia"/>
-        </w:rPr>
-        <w:t>起来并以蓝色斜体（样式</w:t>
-      </w:r>
-      <w:r>
-        <w:t>=</w:t>
-      </w:r>
-      <w:proofErr w:type="spellStart"/>
-      <w:r>
-        <w:t>InfoBlue</w:t>
-      </w:r>
-      <w:proofErr w:type="spellEnd"/>
-      <w:r>
-        <w:rPr>
-          <w:rFonts w:hint="eastAsia"/>
-        </w:rPr>
-        <w:t>）显示的文本，它们用于向作者提供指导，在发布此文档之前应该将其删除。按此样式输入的段落将被自动设置为普通样式（样式</w:t>
-      </w:r>
-      <w:r>
-        <w:t>=Body Text</w:t>
-      </w:r>
-      <w:r>
-        <w:rPr>
-          <w:rFonts w:hint="eastAsia"/>
-        </w:rPr>
-        <w:t>）。</w:t>
-      </w:r>
-      <w:r>
-        <w:rPr>
-          <w:rFonts w:ascii="Arial" w:hAnsi="Arial"/>
-        </w:rPr>
-        <w:t>]</w:t>
-      </w:r>
-    </w:p>
-    <w:p>
-      <w:pPr>
-        <w:pStyle w:val="InfoBlue"/>
-      </w:pPr>
-      <w:r>
-        <w:t>[</w:t>
-      </w:r>
-      <w:r>
-        <w:rPr>
-          <w:rFonts w:hint="eastAsia"/>
-        </w:rPr>
-        <w:t>要定制</w:t>
-      </w:r>
-      <w:r>
-        <w:t xml:space="preserve"> Microsoft Word </w:t>
-      </w:r>
-      <w:r>
-        <w:rPr>
-          <w:rFonts w:hint="eastAsia"/>
-        </w:rPr>
-        <w:t>中的自动字段（选中时显示灰色背景），请选择</w:t>
-      </w:r>
-      <w:r>
-        <w:t xml:space="preserve"> File &gt;Properties</w:t>
-      </w:r>
-      <w:r>
-        <w:rPr>
-          <w:rFonts w:hint="eastAsia"/>
-        </w:rPr>
-        <w:t>，然后将</w:t>
-      </w:r>
-      <w:r>
-        <w:t xml:space="preserve"> Title</w:t>
-      </w:r>
-      <w:r>
-        <w:rPr>
-          <w:rFonts w:hint="eastAsia"/>
-        </w:rPr>
-        <w:t>、</w:t>
-      </w:r>
-      <w:r>
-        <w:t xml:space="preserve">Subject </w:t>
-      </w:r>
-      <w:r>
-        <w:rPr>
-          <w:rFonts w:hint="eastAsia"/>
-        </w:rPr>
-        <w:t>和</w:t>
-      </w:r>
-      <w:r>
-        <w:t xml:space="preserve"> Company </w:t>
-      </w:r>
-      <w:r>
-        <w:rPr>
-          <w:rFonts w:hint="eastAsia"/>
-        </w:rPr>
-        <w:t>等字段替换为此文档的相应信息。关闭该对话框后，通过选择</w:t>
-      </w:r>
-      <w:r>
-        <w:t xml:space="preserve"> Edit&gt; Select All</w:t>
-      </w:r>
-      <w:r>
-        <w:rPr>
-          <w:rFonts w:hint="eastAsia"/>
-        </w:rPr>
-        <w:t>（或</w:t>
-      </w:r>
-      <w:r>
-        <w:t xml:space="preserve"> Ctrl-A</w:t>
-      </w:r>
-      <w:r>
-        <w:rPr>
-          <w:rFonts w:hint="eastAsia"/>
-        </w:rPr>
-        <w:t>）并按</w:t>
-      </w:r>
-      <w:r>
-        <w:t xml:space="preserve"> F9</w:t>
-      </w:r>
-      <w:r>
-        <w:rPr>
-          <w:rFonts w:hint="eastAsia"/>
-        </w:rPr>
-        <w:t>，或只是在字段上单击并按</w:t>
-      </w:r>
-      <w:r>
-        <w:t xml:space="preserve"> F9</w:t>
-      </w:r>
-      <w:r>
-        <w:rPr>
-          <w:rFonts w:hint="eastAsia"/>
-        </w:rPr>
-        <w:t>，可以在整个文档中更新自动字段。对于页眉和页脚，这一操作必须单独进行。按</w:t>
-      </w:r>
-      <w:r>
-        <w:t xml:space="preserve"> Alt-F9</w:t>
-      </w:r>
-      <w:r>
-        <w:rPr>
-          <w:rFonts w:hint="eastAsia"/>
-        </w:rPr>
-        <w:t>，将在显示字段名称和字段内容之间切换。有关字段处理的详细信息，请参见</w:t>
-      </w:r>
-      <w:r>
-        <w:rPr>
-          <w:rFonts w:ascii="Arial" w:hAnsi="Arial"/>
-        </w:rPr>
-        <w:t xml:space="preserve"> Word </w:t>
-      </w:r>
-      <w:r>
-        <w:rPr>
-          <w:rFonts w:hint="eastAsia"/>
-        </w:rPr>
-        <w:t>帮助。</w:t>
-      </w:r>
-      <w:r>
-        <w:t xml:space="preserve">] </w:t>
-      </w:r>
-    </w:p>
     <w:p>
       <w:pPr>
         <w:sectPr>
@@ -1938,7 +1759,6 @@
         <w:ind w:left="720"/>
         <w:rPr>
           <w:snapToGrid/>
-          <w:lang w:eastAsia="en-US"/>
         </w:rPr>
       </w:pPr>
       <w:bookmarkStart w:id="4" w:name="_Toc393891302"/>
@@ -1959,20 +1779,16 @@
         </w:numPr>
         <w:rPr>
           <w:snapToGrid/>
-          <w:lang w:eastAsia="en-US"/>
-        </w:rPr>
-      </w:pPr>
-      <w:proofErr w:type="spellStart"/>
+        </w:rPr>
+      </w:pPr>
       <w:r>
         <w:rPr>
           <w:rFonts w:hint="eastAsia"/>
           <w:snapToGrid/>
-          <w:lang w:eastAsia="en-US"/>
         </w:rPr>
         <w:t>参考资料</w:t>
       </w:r>
       <w:bookmarkEnd w:id="4"/>
-      <w:proofErr w:type="spellEnd"/>
     </w:p>
     <w:p>
       <w:pPr>
@@ -2000,8 +1816,6 @@
         </w:rPr>
         <w:t>文档：</w:t>
       </w:r>
-      <w:bookmarkStart w:id="5" w:name="_GoBack"/>
-      <w:bookmarkEnd w:id="5"/>
     </w:p>
     <w:p>
       <w:pPr>
@@ -2414,7 +2228,7 @@
           <w:lang w:eastAsia="en-US"/>
         </w:rPr>
       </w:pPr>
-      <w:bookmarkStart w:id="6" w:name="_Toc393891303"/>
+      <w:bookmarkStart w:id="5" w:name="_Toc393891303"/>
       <w:proofErr w:type="spellStart"/>
       <w:r>
         <w:rPr>
@@ -2424,7 +2238,7 @@
         </w:rPr>
         <w:t>概述</w:t>
       </w:r>
-      <w:bookmarkEnd w:id="6"/>
+      <w:bookmarkEnd w:id="5"/>
       <w:proofErr w:type="spellEnd"/>
     </w:p>
     <w:p>
@@ -2470,14 +2284,14 @@
       <w:pPr>
         <w:pStyle w:val="1"/>
       </w:pPr>
-      <w:bookmarkStart w:id="7" w:name="_Toc393891304"/>
+      <w:bookmarkStart w:id="6" w:name="_Toc393891304"/>
       <w:r>
         <w:rPr>
           <w:rFonts w:hint="eastAsia"/>
         </w:rPr>
         <w:t>测试概要</w:t>
       </w:r>
-      <w:bookmarkEnd w:id="7"/>
+      <w:bookmarkEnd w:id="6"/>
     </w:p>
     <w:p>
       <w:pPr>
@@ -2582,9 +2396,6 @@
           <w:tab w:val="left" w:pos="1260"/>
         </w:tabs>
         <w:ind w:left="1260"/>
-        <w:rPr>
-          <w:rFonts w:hint="eastAsia"/>
-        </w:rPr>
       </w:pPr>
       <w:r>
         <w:rPr>
@@ -2718,9 +2529,6 @@
           <w:ilvl w:val="2"/>
           <w:numId w:val="7"/>
         </w:numPr>
-        <w:rPr>
-          <w:rFonts w:hint="eastAsia"/>
-        </w:rPr>
       </w:pPr>
       <w:r>
         <w:rPr>
@@ -3042,18 +2850,26 @@
           <w:numId w:val="7"/>
         </w:numPr>
         <w:rPr>
+          <w:rFonts w:ascii="Times New Roman"/>
+          <w:iCs/>
+          <w:snapToGrid/>
+        </w:rPr>
+      </w:pPr>
+      <w:r>
+        <w:rPr>
           <w:rFonts w:ascii="Times New Roman" w:hint="eastAsia"/>
           <w:iCs/>
           <w:snapToGrid/>
         </w:rPr>
-      </w:pPr>
+        <w:t>后端使用</w:t>
+      </w:r>
       <w:r>
         <w:rPr>
           <w:rFonts w:ascii="Times New Roman" w:hint="eastAsia"/>
           <w:iCs/>
           <w:snapToGrid/>
         </w:rPr>
-        <w:t>后端使用</w:t>
+        <w:t>ab</w:t>
       </w:r>
       <w:r>
         <w:rPr>
@@ -3061,14 +2877,6 @@
           <w:iCs/>
           <w:snapToGrid/>
         </w:rPr>
-        <w:t>ab</w:t>
-      </w:r>
-      <w:r>
-        <w:rPr>
-          <w:rFonts w:ascii="Times New Roman" w:hint="eastAsia"/>
-          <w:iCs/>
-          <w:snapToGrid/>
-        </w:rPr>
         <w:t>工具进行压力测试，包括商家与用户登录接口的并发测试与商家发布岗位的并发测试。</w:t>
       </w:r>
     </w:p>
@@ -3076,14 +2884,14 @@
       <w:pPr>
         <w:pStyle w:val="1"/>
       </w:pPr>
-      <w:bookmarkStart w:id="8" w:name="_Toc393891305"/>
+      <w:bookmarkStart w:id="7" w:name="_Toc393891305"/>
       <w:r>
         <w:rPr>
           <w:rFonts w:hint="eastAsia"/>
         </w:rPr>
         <w:t>测试环境</w:t>
       </w:r>
-      <w:bookmarkEnd w:id="8"/>
+      <w:bookmarkEnd w:id="7"/>
     </w:p>
     <w:p>
       <w:pPr>
@@ -3202,9 +3010,6 @@
     <w:p>
       <w:pPr>
         <w:pStyle w:val="a5"/>
-        <w:rPr>
-          <w:rFonts w:hint="eastAsia"/>
-        </w:rPr>
       </w:pPr>
       <w:r>
         <w:rPr>
@@ -3265,9 +3070,6 @@
     <w:p>
       <w:pPr>
         <w:pStyle w:val="a5"/>
-        <w:rPr>
-          <w:rFonts w:hint="eastAsia"/>
-        </w:rPr>
       </w:pPr>
       <w:r>
         <w:rPr>
@@ -3293,11 +3095,8 @@
     <w:p>
       <w:pPr>
         <w:pStyle w:val="1"/>
-        <w:rPr>
-          <w:rFonts w:hint="eastAsia"/>
-        </w:rPr>
-      </w:pPr>
-      <w:bookmarkStart w:id="9" w:name="_Toc393891306"/>
+      </w:pPr>
+      <w:bookmarkStart w:id="8" w:name="_Toc393891306"/>
       <w:r>
         <w:rPr>
           <w:rFonts w:hint="eastAsia"/>
@@ -3305,7 +3104,7 @@
         <w:lastRenderedPageBreak/>
         <w:t>测试结果及分析</w:t>
       </w:r>
-      <w:bookmarkEnd w:id="9"/>
+      <w:bookmarkEnd w:id="8"/>
     </w:p>
     <w:p>
       <w:pPr>
@@ -3315,7 +3114,7 @@
           <w:snapToGrid/>
         </w:rPr>
       </w:pPr>
-      <w:bookmarkStart w:id="10" w:name="_Toc393891307"/>
+      <w:bookmarkStart w:id="9" w:name="_Toc393891307"/>
       <w:r>
         <w:rPr>
           <w:rFonts w:ascii="Arial" w:hAnsi="Arial" w:hint="eastAsia"/>
@@ -3323,7 +3122,7 @@
         </w:rPr>
         <w:t>需求覆盖率及缺陷分布</w:t>
       </w:r>
-      <w:bookmarkEnd w:id="10"/>
+      <w:bookmarkEnd w:id="9"/>
     </w:p>
     <w:p>
       <w:pPr>
@@ -3382,7 +3181,7 @@
     <w:tbl>
       <w:tblPr>
         <w:tblStyle w:val="af0"/>
-        <w:tblW w:w="10471" w:type="dxa"/>
+        <w:tblW w:w="11424" w:type="dxa"/>
         <w:tblInd w:w="-5" w:type="dxa"/>
         <w:tblLayout w:type="fixed"/>
         <w:tblLook w:val="04A0" w:firstRow="1" w:lastRow="0" w:firstColumn="1" w:lastColumn="0" w:noHBand="0" w:noVBand="1"/>
@@ -3394,6 +3193,7 @@
         <w:gridCol w:w="1276"/>
         <w:gridCol w:w="1173"/>
         <w:gridCol w:w="953"/>
+        <w:gridCol w:w="953"/>
         <w:gridCol w:w="992"/>
         <w:gridCol w:w="1399"/>
       </w:tblGrid>
@@ -3513,7 +3313,7 @@
               <w:spacing w:after="120"/>
               <w:jc w:val="center"/>
               <w:rPr>
-                <w:rFonts w:ascii="Times New Roman" w:hint="eastAsia"/>
+                <w:rFonts w:ascii="Times New Roman"/>
                 <w:b/>
                 <w:snapToGrid/>
                 <w:sz w:val="21"/>
@@ -3594,6 +3394,35 @@
               <w:spacing w:after="120"/>
               <w:jc w:val="center"/>
               <w:rPr>
+                <w:rFonts w:ascii="Times New Roman" w:hint="eastAsia"/>
+                <w:b/>
+                <w:snapToGrid/>
+                <w:sz w:val="21"/>
+                <w:szCs w:val="21"/>
+              </w:rPr>
+            </w:pPr>
+            <w:r>
+              <w:rPr>
+                <w:rFonts w:ascii="Times New Roman" w:hint="eastAsia"/>
+                <w:b/>
+                <w:snapToGrid/>
+                <w:sz w:val="21"/>
+                <w:szCs w:val="21"/>
+              </w:rPr>
+              <w:t>后端代码覆盖率</w:t>
+            </w:r>
+          </w:p>
+        </w:tc>
+        <w:tc>
+          <w:tcPr>
+            <w:tcW w:w="953" w:type="dxa"/>
+            <w:shd w:val="clear" w:color="auto" w:fill="E7E6E6" w:themeFill="background2"/>
+          </w:tcPr>
+          <w:p>
+            <w:pPr>
+              <w:spacing w:after="120"/>
+              <w:jc w:val="center"/>
+              <w:rPr>
                 <w:rFonts w:ascii="Times New Roman"/>
                 <w:b/>
                 <w:snapToGrid/>
@@ -3762,7 +3591,7 @@
               <w:spacing w:after="120"/>
               <w:jc w:val="center"/>
               <w:rPr>
-                <w:rFonts w:ascii="Times New Roman" w:hint="eastAsia"/>
+                <w:rFonts w:ascii="Times New Roman"/>
                 <w:snapToGrid/>
               </w:rPr>
             </w:pPr>
@@ -3778,6 +3607,28 @@
         <w:tc>
           <w:tcPr>
             <w:tcW w:w="1173" w:type="dxa"/>
+          </w:tcPr>
+          <w:p>
+            <w:pPr>
+              <w:spacing w:after="120"/>
+              <w:jc w:val="center"/>
+              <w:rPr>
+                <w:rFonts w:ascii="Times New Roman"/>
+                <w:snapToGrid/>
+              </w:rPr>
+            </w:pPr>
+            <w:r>
+              <w:rPr>
+                <w:rFonts w:ascii="Times New Roman" w:hint="eastAsia"/>
+                <w:snapToGrid/>
+              </w:rPr>
+              <w:t>100%</w:t>
+            </w:r>
+          </w:p>
+        </w:tc>
+        <w:tc>
+          <w:tcPr>
+            <w:tcW w:w="953" w:type="dxa"/>
           </w:tcPr>
           <w:p>
             <w:pPr>
@@ -3943,7 +3794,7 @@
               <w:spacing w:after="120"/>
               <w:jc w:val="center"/>
               <w:rPr>
-                <w:rFonts w:ascii="Times New Roman" w:hint="eastAsia"/>
+                <w:rFonts w:ascii="Times New Roman"/>
                 <w:snapToGrid/>
               </w:rPr>
             </w:pPr>
@@ -3966,6 +3817,28 @@
               <w:jc w:val="center"/>
               <w:rPr>
                 <w:rFonts w:ascii="Times New Roman"/>
+                <w:snapToGrid/>
+              </w:rPr>
+            </w:pPr>
+            <w:r>
+              <w:rPr>
+                <w:rFonts w:ascii="Times New Roman" w:hint="eastAsia"/>
+                <w:snapToGrid/>
+              </w:rPr>
+              <w:t>100%</w:t>
+            </w:r>
+          </w:p>
+        </w:tc>
+        <w:tc>
+          <w:tcPr>
+            <w:tcW w:w="953" w:type="dxa"/>
+          </w:tcPr>
+          <w:p>
+            <w:pPr>
+              <w:spacing w:after="120"/>
+              <w:jc w:val="center"/>
+              <w:rPr>
+                <w:rFonts w:ascii="Times New Roman" w:hint="eastAsia"/>
                 <w:snapToGrid/>
               </w:rPr>
             </w:pPr>
@@ -4124,7 +3997,7 @@
               <w:spacing w:after="120"/>
               <w:jc w:val="center"/>
               <w:rPr>
-                <w:rFonts w:ascii="Times New Roman" w:hint="eastAsia"/>
+                <w:rFonts w:ascii="Times New Roman"/>
                 <w:snapToGrid/>
               </w:rPr>
             </w:pPr>
@@ -4156,6 +4029,49 @@
                 <w:snapToGrid/>
               </w:rPr>
               <w:t>100%</w:t>
+            </w:r>
+          </w:p>
+        </w:tc>
+        <w:tc>
+          <w:tcPr>
+            <w:tcW w:w="953" w:type="dxa"/>
+          </w:tcPr>
+          <w:p>
+            <w:pPr>
+              <w:spacing w:after="120"/>
+              <w:jc w:val="center"/>
+              <w:rPr>
+                <w:rFonts w:ascii="Times New Roman" w:hint="eastAsia"/>
+                <w:snapToGrid/>
+              </w:rPr>
+            </w:pPr>
+            <w:r>
+              <w:rPr>
+                <w:rFonts w:ascii="Times New Roman" w:hint="eastAsia"/>
+                <w:snapToGrid/>
+              </w:rPr>
+              <w:t>1</w:t>
+            </w:r>
+            <w:r>
+              <w:rPr>
+                <w:rFonts w:ascii="Times New Roman"/>
+                <w:snapToGrid/>
+              </w:rPr>
+              <w:t>0</w:t>
+            </w:r>
+            <w:r>
+              <w:rPr>
+                <w:rFonts w:ascii="Times New Roman" w:hint="eastAsia"/>
+                <w:snapToGrid/>
+              </w:rPr>
+              <w:t>0</w:t>
+            </w:r>
+            <w:r>
+              <w:rPr>
+                <w:rFonts w:ascii="Times New Roman"/>
+                <w:snapToGrid/>
+              </w:rPr>
+              <w:t>%</w:t>
             </w:r>
           </w:p>
         </w:tc>
@@ -4255,7 +4171,7 @@
               <w:spacing w:after="120"/>
               <w:jc w:val="center"/>
               <w:rPr>
-                <w:rFonts w:ascii="Times New Roman" w:hint="eastAsia"/>
+                <w:rFonts w:ascii="Times New Roman"/>
                 <w:b/>
                 <w:snapToGrid/>
                 <w:sz w:val="21"/>
@@ -4283,7 +4199,7 @@
               <w:spacing w:after="120"/>
               <w:jc w:val="center"/>
               <w:rPr>
-                <w:rFonts w:ascii="Times New Roman" w:hint="eastAsia"/>
+                <w:rFonts w:ascii="Times New Roman"/>
                 <w:snapToGrid/>
               </w:rPr>
             </w:pPr>
@@ -4305,7 +4221,7 @@
               <w:spacing w:after="120"/>
               <w:jc w:val="center"/>
               <w:rPr>
-                <w:rFonts w:ascii="Times New Roman" w:hint="eastAsia"/>
+                <w:rFonts w:ascii="Times New Roman"/>
                 <w:snapToGrid/>
               </w:rPr>
             </w:pPr>
@@ -4321,6 +4237,35 @@
         <w:tc>
           <w:tcPr>
             <w:tcW w:w="1173" w:type="dxa"/>
+          </w:tcPr>
+          <w:p>
+            <w:pPr>
+              <w:spacing w:after="120"/>
+              <w:jc w:val="center"/>
+              <w:rPr>
+                <w:rFonts w:ascii="Times New Roman"/>
+                <w:snapToGrid/>
+              </w:rPr>
+            </w:pPr>
+            <w:r>
+              <w:rPr>
+                <w:rFonts w:ascii="Times New Roman" w:hint="eastAsia"/>
+                <w:snapToGrid/>
+              </w:rPr>
+              <w:t>100</w:t>
+            </w:r>
+            <w:r>
+              <w:rPr>
+                <w:rFonts w:ascii="Times New Roman"/>
+                <w:snapToGrid/>
+              </w:rPr>
+              <w:t>%</w:t>
+            </w:r>
+          </w:p>
+        </w:tc>
+        <w:tc>
+          <w:tcPr>
+            <w:tcW w:w="953" w:type="dxa"/>
           </w:tcPr>
           <w:p>
             <w:pPr>
@@ -4493,7 +4438,7 @@
               <w:spacing w:after="120"/>
               <w:jc w:val="center"/>
               <w:rPr>
-                <w:rFonts w:ascii="Times New Roman" w:hint="eastAsia"/>
+                <w:rFonts w:ascii="Times New Roman"/>
                 <w:snapToGrid/>
               </w:rPr>
             </w:pPr>
@@ -4525,6 +4470,35 @@
                 <w:snapToGrid/>
               </w:rPr>
               <w:t>100%</w:t>
+            </w:r>
+          </w:p>
+        </w:tc>
+        <w:tc>
+          <w:tcPr>
+            <w:tcW w:w="953" w:type="dxa"/>
+          </w:tcPr>
+          <w:p>
+            <w:pPr>
+              <w:spacing w:after="120"/>
+              <w:jc w:val="center"/>
+              <w:rPr>
+                <w:rFonts w:ascii="Times New Roman" w:hint="eastAsia"/>
+                <w:snapToGrid/>
+              </w:rPr>
+            </w:pPr>
+            <w:r>
+              <w:rPr>
+                <w:rFonts w:ascii="Times New Roman" w:hint="eastAsia"/>
+                <w:snapToGrid/>
+              </w:rPr>
+              <w:t>1</w:t>
+            </w:r>
+            <w:r>
+              <w:rPr>
+                <w:rFonts w:ascii="Times New Roman"/>
+                <w:snapToGrid/>
+              </w:rPr>
+              <w:t>00%</w:t>
             </w:r>
           </w:p>
         </w:tc>
@@ -4674,7 +4648,7 @@
               <w:spacing w:after="120"/>
               <w:jc w:val="center"/>
               <w:rPr>
-                <w:rFonts w:ascii="Times New Roman" w:hint="eastAsia"/>
+                <w:rFonts w:ascii="Times New Roman"/>
                 <w:snapToGrid/>
               </w:rPr>
             </w:pPr>
@@ -4724,11 +4698,40 @@
             </w:pPr>
             <w:r>
               <w:rPr>
-                <w:rFonts w:ascii="Times New Roman"/>
+                <w:rFonts w:ascii="Times New Roman" w:hint="eastAsia"/>
                 <w:snapToGrid/>
               </w:rPr>
               <w:t>1</w:t>
             </w:r>
+            <w:r>
+              <w:rPr>
+                <w:rFonts w:ascii="Times New Roman"/>
+                <w:snapToGrid/>
+              </w:rPr>
+              <w:t>00%</w:t>
+            </w:r>
+          </w:p>
+        </w:tc>
+        <w:tc>
+          <w:tcPr>
+            <w:tcW w:w="953" w:type="dxa"/>
+          </w:tcPr>
+          <w:p>
+            <w:pPr>
+              <w:spacing w:after="120"/>
+              <w:jc w:val="center"/>
+              <w:rPr>
+                <w:rFonts w:ascii="Times New Roman"/>
+                <w:snapToGrid/>
+              </w:rPr>
+            </w:pPr>
+            <w:r>
+              <w:rPr>
+                <w:rFonts w:ascii="Times New Roman"/>
+                <w:snapToGrid/>
+              </w:rPr>
+              <w:t>1</w:t>
+            </w:r>
           </w:p>
         </w:tc>
         <w:tc>
@@ -4749,14 +4752,7 @@
                 <w:rFonts w:ascii="Times New Roman"/>
                 <w:snapToGrid/>
               </w:rPr>
-              <w:t>7.7</w:t>
-            </w:r>
-            <w:r>
-              <w:rPr>
-                <w:rFonts w:ascii="Times New Roman"/>
-                <w:snapToGrid/>
-              </w:rPr>
-              <w:t>%</w:t>
+              <w:t>7.7%</w:t>
             </w:r>
           </w:p>
         </w:tc>
@@ -4864,7 +4860,7 @@
               <w:spacing w:after="120"/>
               <w:jc w:val="center"/>
               <w:rPr>
-                <w:rFonts w:ascii="Times New Roman" w:hint="eastAsia"/>
+                <w:rFonts w:ascii="Times New Roman"/>
                 <w:snapToGrid/>
               </w:rPr>
             </w:pPr>
@@ -4896,6 +4892,35 @@
                 <w:snapToGrid/>
               </w:rPr>
               <w:t>90%</w:t>
+            </w:r>
+          </w:p>
+        </w:tc>
+        <w:tc>
+          <w:tcPr>
+            <w:tcW w:w="953" w:type="dxa"/>
+          </w:tcPr>
+          <w:p>
+            <w:pPr>
+              <w:spacing w:after="120"/>
+              <w:jc w:val="center"/>
+              <w:rPr>
+                <w:rFonts w:ascii="Times New Roman" w:hint="eastAsia"/>
+                <w:snapToGrid/>
+              </w:rPr>
+            </w:pPr>
+            <w:r>
+              <w:rPr>
+                <w:rFonts w:ascii="Times New Roman" w:hint="eastAsia"/>
+                <w:snapToGrid/>
+              </w:rPr>
+              <w:t>1</w:t>
+            </w:r>
+            <w:r>
+              <w:rPr>
+                <w:rFonts w:ascii="Times New Roman"/>
+                <w:snapToGrid/>
+              </w:rPr>
+              <w:t>00%</w:t>
             </w:r>
           </w:p>
         </w:tc>
@@ -5105,6 +5130,35 @@
               <w:spacing w:after="120"/>
               <w:jc w:val="center"/>
               <w:rPr>
+                <w:rFonts w:ascii="Times New Roman" w:hint="eastAsia"/>
+                <w:snapToGrid/>
+              </w:rPr>
+            </w:pPr>
+            <w:r>
+              <w:rPr>
+                <w:rFonts w:ascii="Times New Roman" w:hint="eastAsia"/>
+                <w:snapToGrid/>
+              </w:rPr>
+              <w:t>1</w:t>
+            </w:r>
+            <w:r>
+              <w:rPr>
+                <w:rFonts w:ascii="Times New Roman"/>
+                <w:snapToGrid/>
+              </w:rPr>
+              <w:t>00%</w:t>
+            </w:r>
+          </w:p>
+        </w:tc>
+        <w:tc>
+          <w:tcPr>
+            <w:tcW w:w="953" w:type="dxa"/>
+          </w:tcPr>
+          <w:p>
+            <w:pPr>
+              <w:spacing w:after="120"/>
+              <w:jc w:val="center"/>
+              <w:rPr>
                 <w:rFonts w:ascii="Times New Roman"/>
                 <w:snapToGrid/>
               </w:rPr>
@@ -5307,6 +5361,35 @@
               <w:spacing w:after="120"/>
               <w:jc w:val="center"/>
               <w:rPr>
+                <w:rFonts w:ascii="Times New Roman" w:hint="eastAsia"/>
+                <w:snapToGrid/>
+              </w:rPr>
+            </w:pPr>
+            <w:r>
+              <w:rPr>
+                <w:rFonts w:ascii="Times New Roman" w:hint="eastAsia"/>
+                <w:snapToGrid/>
+              </w:rPr>
+              <w:t>1</w:t>
+            </w:r>
+            <w:r>
+              <w:rPr>
+                <w:rFonts w:ascii="Times New Roman"/>
+                <w:snapToGrid/>
+              </w:rPr>
+              <w:t>00%</w:t>
+            </w:r>
+          </w:p>
+        </w:tc>
+        <w:tc>
+          <w:tcPr>
+            <w:tcW w:w="953" w:type="dxa"/>
+          </w:tcPr>
+          <w:p>
+            <w:pPr>
+              <w:spacing w:after="120"/>
+              <w:jc w:val="center"/>
+              <w:rPr>
                 <w:rFonts w:ascii="Times New Roman"/>
                 <w:snapToGrid/>
               </w:rPr>
@@ -5396,7 +5479,7 @@
               <w:spacing w:after="120"/>
               <w:jc w:val="center"/>
               <w:rPr>
-                <w:rFonts w:ascii="Times New Roman" w:hint="eastAsia"/>
+                <w:rFonts w:ascii="Times New Roman"/>
                 <w:b/>
                 <w:snapToGrid/>
                 <w:sz w:val="21"/>
@@ -5436,7 +5519,7 @@
               <w:spacing w:after="120"/>
               <w:jc w:val="center"/>
               <w:rPr>
-                <w:rFonts w:ascii="Times New Roman" w:hint="eastAsia"/>
+                <w:rFonts w:ascii="Times New Roman"/>
                 <w:snapToGrid/>
               </w:rPr>
             </w:pPr>
@@ -5458,7 +5541,7 @@
               <w:spacing w:after="120"/>
               <w:jc w:val="center"/>
               <w:rPr>
-                <w:rFonts w:ascii="Times New Roman" w:hint="eastAsia"/>
+                <w:rFonts w:ascii="Times New Roman"/>
                 <w:snapToGrid/>
               </w:rPr>
             </w:pPr>
@@ -5481,6 +5564,35 @@
               <w:jc w:val="center"/>
               <w:rPr>
                 <w:rFonts w:ascii="Times New Roman"/>
+                <w:snapToGrid/>
+              </w:rPr>
+            </w:pPr>
+            <w:r>
+              <w:rPr>
+                <w:rFonts w:ascii="Times New Roman" w:hint="eastAsia"/>
+                <w:snapToGrid/>
+              </w:rPr>
+              <w:t>1</w:t>
+            </w:r>
+            <w:r>
+              <w:rPr>
+                <w:rFonts w:ascii="Times New Roman"/>
+                <w:snapToGrid/>
+              </w:rPr>
+              <w:t>00%</w:t>
+            </w:r>
+          </w:p>
+        </w:tc>
+        <w:tc>
+          <w:tcPr>
+            <w:tcW w:w="953" w:type="dxa"/>
+          </w:tcPr>
+          <w:p>
+            <w:pPr>
+              <w:spacing w:after="120"/>
+              <w:jc w:val="center"/>
+              <w:rPr>
+                <w:rFonts w:ascii="Times New Roman" w:hint="eastAsia"/>
                 <w:snapToGrid/>
               </w:rPr>
             </w:pPr>
@@ -5598,7 +5710,7 @@
               <w:spacing w:after="120"/>
               <w:jc w:val="center"/>
               <w:rPr>
-                <w:rFonts w:ascii="Times New Roman" w:hint="eastAsia"/>
+                <w:rFonts w:ascii="Times New Roman"/>
                 <w:b/>
                 <w:snapToGrid/>
                 <w:sz w:val="21"/>
@@ -5638,7 +5750,7 @@
               <w:spacing w:after="120"/>
               <w:jc w:val="center"/>
               <w:rPr>
-                <w:rFonts w:ascii="Times New Roman" w:hint="eastAsia"/>
+                <w:rFonts w:ascii="Times New Roman"/>
                 <w:snapToGrid/>
               </w:rPr>
             </w:pPr>
@@ -5660,7 +5772,7 @@
               <w:spacing w:after="120"/>
               <w:jc w:val="center"/>
               <w:rPr>
-                <w:rFonts w:ascii="Times New Roman" w:hint="eastAsia"/>
+                <w:rFonts w:ascii="Times New Roman"/>
                 <w:snapToGrid/>
               </w:rPr>
             </w:pPr>
@@ -5683,6 +5795,35 @@
               <w:jc w:val="center"/>
               <w:rPr>
                 <w:rFonts w:ascii="Times New Roman"/>
+                <w:snapToGrid/>
+              </w:rPr>
+            </w:pPr>
+            <w:r>
+              <w:rPr>
+                <w:rFonts w:ascii="Times New Roman" w:hint="eastAsia"/>
+                <w:snapToGrid/>
+              </w:rPr>
+              <w:t>1</w:t>
+            </w:r>
+            <w:r>
+              <w:rPr>
+                <w:rFonts w:ascii="Times New Roman"/>
+                <w:snapToGrid/>
+              </w:rPr>
+              <w:t>00%</w:t>
+            </w:r>
+          </w:p>
+        </w:tc>
+        <w:tc>
+          <w:tcPr>
+            <w:tcW w:w="953" w:type="dxa"/>
+          </w:tcPr>
+          <w:p>
+            <w:pPr>
+              <w:spacing w:after="120"/>
+              <w:jc w:val="center"/>
+              <w:rPr>
+                <w:rFonts w:ascii="Times New Roman" w:hint="eastAsia"/>
                 <w:snapToGrid/>
               </w:rPr>
             </w:pPr>
@@ -5800,7 +5941,7 @@
               <w:spacing w:after="120"/>
               <w:jc w:val="center"/>
               <w:rPr>
-                <w:rFonts w:ascii="Times New Roman" w:hint="eastAsia"/>
+                <w:rFonts w:ascii="Times New Roman"/>
                 <w:b/>
                 <w:snapToGrid/>
                 <w:sz w:val="21"/>
@@ -5840,7 +5981,7 @@
               <w:spacing w:after="120"/>
               <w:jc w:val="center"/>
               <w:rPr>
-                <w:rFonts w:ascii="Times New Roman" w:hint="eastAsia"/>
+                <w:rFonts w:ascii="Times New Roman"/>
                 <w:snapToGrid/>
               </w:rPr>
             </w:pPr>
@@ -5862,7 +6003,7 @@
               <w:spacing w:after="120"/>
               <w:jc w:val="center"/>
               <w:rPr>
-                <w:rFonts w:ascii="Times New Roman" w:hint="eastAsia"/>
+                <w:rFonts w:ascii="Times New Roman"/>
                 <w:snapToGrid/>
               </w:rPr>
             </w:pPr>
@@ -5885,6 +6026,35 @@
               <w:jc w:val="center"/>
               <w:rPr>
                 <w:rFonts w:ascii="Times New Roman"/>
+                <w:snapToGrid/>
+              </w:rPr>
+            </w:pPr>
+            <w:r>
+              <w:rPr>
+                <w:rFonts w:ascii="Times New Roman" w:hint="eastAsia"/>
+                <w:snapToGrid/>
+              </w:rPr>
+              <w:t>1</w:t>
+            </w:r>
+            <w:r>
+              <w:rPr>
+                <w:rFonts w:ascii="Times New Roman"/>
+                <w:snapToGrid/>
+              </w:rPr>
+              <w:t>00%</w:t>
+            </w:r>
+          </w:p>
+        </w:tc>
+        <w:tc>
+          <w:tcPr>
+            <w:tcW w:w="953" w:type="dxa"/>
+          </w:tcPr>
+          <w:p>
+            <w:pPr>
+              <w:spacing w:after="120"/>
+              <w:jc w:val="center"/>
+              <w:rPr>
+                <w:rFonts w:ascii="Times New Roman" w:hint="eastAsia"/>
                 <w:snapToGrid/>
               </w:rPr>
             </w:pPr>
@@ -6150,6 +6320,28 @@
               <w:spacing w:after="120"/>
               <w:jc w:val="center"/>
               <w:rPr>
+                <w:rFonts w:ascii="Times New Roman" w:hint="eastAsia"/>
+                <w:snapToGrid/>
+              </w:rPr>
+            </w:pPr>
+            <w:r>
+              <w:rPr>
+                <w:rFonts w:ascii="Times New Roman"/>
+                <w:snapToGrid/>
+              </w:rPr>
+              <w:t>25%</w:t>
+            </w:r>
+          </w:p>
+        </w:tc>
+        <w:tc>
+          <w:tcPr>
+            <w:tcW w:w="953" w:type="dxa"/>
+          </w:tcPr>
+          <w:p>
+            <w:pPr>
+              <w:spacing w:after="120"/>
+              <w:jc w:val="center"/>
+              <w:rPr>
                 <w:rFonts w:ascii="Times New Roman"/>
                 <w:snapToGrid/>
               </w:rPr>
@@ -6239,7 +6431,7 @@
               <w:spacing w:after="120"/>
               <w:jc w:val="center"/>
               <w:rPr>
-                <w:rFonts w:ascii="Times New Roman" w:hint="eastAsia"/>
+                <w:rFonts w:ascii="Times New Roman"/>
                 <w:b/>
                 <w:snapToGrid/>
                 <w:sz w:val="21"/>
@@ -6291,6 +6483,21 @@
         <w:tc>
           <w:tcPr>
             <w:tcW w:w="1173" w:type="dxa"/>
+          </w:tcPr>
+          <w:p>
+            <w:pPr>
+              <w:spacing w:after="120"/>
+              <w:jc w:val="center"/>
+              <w:rPr>
+                <w:rFonts w:ascii="Times New Roman"/>
+                <w:snapToGrid/>
+              </w:rPr>
+            </w:pPr>
+          </w:p>
+        </w:tc>
+        <w:tc>
+          <w:tcPr>
+            <w:tcW w:w="953" w:type="dxa"/>
           </w:tcPr>
           <w:p>
             <w:pPr>
@@ -6461,6 +6668,21 @@
         </w:tc>
         <w:tc>
           <w:tcPr>
+            <w:tcW w:w="953" w:type="dxa"/>
+          </w:tcPr>
+          <w:p>
+            <w:pPr>
+              <w:spacing w:after="120"/>
+              <w:jc w:val="center"/>
+              <w:rPr>
+                <w:rFonts w:ascii="Times New Roman"/>
+                <w:snapToGrid/>
+              </w:rPr>
+            </w:pPr>
+          </w:p>
+        </w:tc>
+        <w:tc>
+          <w:tcPr>
             <w:tcW w:w="992" w:type="dxa"/>
           </w:tcPr>
           <w:p>
@@ -6642,6 +6864,41 @@
             </w:pPr>
             <w:r>
               <w:rPr>
+                <w:rFonts w:ascii="Times New Roman" w:hint="eastAsia"/>
+                <w:i/>
+                <w:snapToGrid/>
+                <w:color w:val="0000FF"/>
+              </w:rPr>
+              <w:t>2</w:t>
+            </w:r>
+            <w:r>
+              <w:rPr>
+                <w:rFonts w:ascii="Times New Roman"/>
+                <w:i/>
+                <w:snapToGrid/>
+                <w:color w:val="0000FF"/>
+              </w:rPr>
+              <w:t>5%</w:t>
+            </w:r>
+          </w:p>
+        </w:tc>
+        <w:tc>
+          <w:tcPr>
+            <w:tcW w:w="953" w:type="dxa"/>
+          </w:tcPr>
+          <w:p>
+            <w:pPr>
+              <w:spacing w:after="120"/>
+              <w:jc w:val="center"/>
+              <w:rPr>
+                <w:rFonts w:ascii="Times New Roman"/>
+                <w:i/>
+                <w:snapToGrid/>
+                <w:color w:val="0000FF"/>
+              </w:rPr>
+            </w:pPr>
+            <w:r>
+              <w:rPr>
                 <w:rFonts w:ascii="Times New Roman"/>
                 <w:i/>
                 <w:snapToGrid/>
@@ -6825,6 +7082,32 @@
                 <w:color w:val="0000FF"/>
               </w:rPr>
               <w:t>2%</w:t>
+            </w:r>
+          </w:p>
+        </w:tc>
+        <w:tc>
+          <w:tcPr>
+            <w:tcW w:w="953" w:type="dxa"/>
+          </w:tcPr>
+          <w:p>
+            <w:pPr>
+              <w:spacing w:after="120"/>
+              <w:jc w:val="center"/>
+              <w:rPr>
+                <w:rFonts w:ascii="Times New Roman" w:hint="eastAsia"/>
+                <w:i/>
+                <w:snapToGrid/>
+                <w:color w:val="0000FF"/>
+              </w:rPr>
+            </w:pPr>
+            <w:r>
+              <w:rPr>
+                <w:rFonts w:ascii="Times New Roman"/>
+                <w:i/>
+                <w:snapToGrid/>
+                <w:color w:val="0000FF"/>
+              </w:rPr>
+              <w:t>7.7%</w:t>
             </w:r>
           </w:p>
         </w:tc>
@@ -6928,7 +7211,7 @@
           <w:lang w:eastAsia="en-US"/>
         </w:rPr>
       </w:pPr>
-      <w:bookmarkStart w:id="11" w:name="_Toc393891308"/>
+      <w:bookmarkStart w:id="10" w:name="_Toc393891308"/>
       <w:proofErr w:type="spellStart"/>
       <w:r>
         <w:rPr>
@@ -6938,6 +7221,8 @@
         </w:rPr>
         <w:t>缺陷严重程度</w:t>
       </w:r>
+      <w:bookmarkStart w:id="11" w:name="_GoBack"/>
+      <w:bookmarkEnd w:id="10"/>
       <w:bookmarkEnd w:id="11"/>
       <w:proofErr w:type="spellEnd"/>
     </w:p>
@@ -8573,7 +8858,7 @@
                 <w:sz w:val="21"/>
                 <w:szCs w:val="21"/>
               </w:rPr>
-              <w:t>25</w:t>
+              <w:t>/</w:t>
             </w:r>
           </w:p>
         </w:tc>
@@ -10030,7 +10315,7 @@
               <w:spacing w:line="300" w:lineRule="auto"/>
               <w:jc w:val="center"/>
               <w:rPr>
-                <w:rFonts w:ascii="Times New Roman" w:hint="eastAsia"/>
+                <w:rFonts w:ascii="Times New Roman"/>
                 <w:snapToGrid/>
                 <w:color w:val="000000"/>
                 <w:sz w:val="21"/>
@@ -10083,7 +10368,7 @@
               <w:spacing w:line="300" w:lineRule="auto"/>
               <w:jc w:val="center"/>
               <w:rPr>
-                <w:rFonts w:ascii="Times New Roman" w:hint="eastAsia"/>
+                <w:rFonts w:ascii="Times New Roman"/>
                 <w:color w:val="000000"/>
                 <w:sz w:val="21"/>
                 <w:szCs w:val="21"/>
@@ -10327,11 +10612,6 @@
       </w:r>
     </w:p>
     <w:p>
-      <w:pPr>
-        <w:rPr>
-          <w:rFonts w:hint="eastAsia"/>
-        </w:rPr>
-      </w:pPr>
       <w:r>
         <w:tab/>
       </w:r>
@@ -12887,6 +13167,7 @@
   <w:style w:type="character" w:default="1" w:styleId="a0">
     <w:name w:val="Default Paragraph Font"/>
     <w:uiPriority w:val="1"/>
+    <w:semiHidden/>
     <w:unhideWhenUsed/>
   </w:style>
   <w:style w:type="table" w:default="1" w:styleId="a1">

</xml_diff>

<commit_message>
Delete unnecessary help text.
</commit_message>
<xml_diff>
--- a/docs/iteration/r1/test_report.docx
+++ b/docs/iteration/r1/test_report.docx
@@ -1734,6 +1734,39 @@
     </w:p>
     <w:p>
       <w:pPr>
+        <w:numPr>
+          <w:ilvl w:val="0"/>
+          <w:numId w:val="6"/>
+        </w:numPr>
+        <w:spacing w:after="120"/>
+        <w:ind w:firstLine="720"/>
+        <w:rPr>
+          <w:rFonts w:ascii="Times New Roman"/>
+          <w:iCs/>
+          <w:snapToGrid/>
+        </w:rPr>
+      </w:pPr>
+      <w:proofErr w:type="gramStart"/>
+      <w:r>
+        <w:rPr>
+          <w:rFonts w:ascii="Times New Roman" w:hint="eastAsia"/>
+          <w:iCs/>
+          <w:snapToGrid/>
+        </w:rPr>
+        <w:t>微服务</w:t>
+      </w:r>
+      <w:proofErr w:type="gramEnd"/>
+      <w:r>
+        <w:rPr>
+          <w:rFonts w:ascii="Times New Roman" w:hint="eastAsia"/>
+          <w:iCs/>
+          <w:snapToGrid/>
+        </w:rPr>
+        <w:t>网关</w:t>
+      </w:r>
+    </w:p>
+    <w:p>
+      <w:pPr>
         <w:pStyle w:val="2"/>
         <w:rPr>
           <w:snapToGrid/>
@@ -2289,6 +2322,7 @@
         <w:rPr>
           <w:rFonts w:hint="eastAsia"/>
         </w:rPr>
+        <w:lastRenderedPageBreak/>
         <w:t>测试概要</w:t>
       </w:r>
       <w:bookmarkEnd w:id="6"/>
@@ -2321,7 +2355,6 @@
         <w:rPr>
           <w:rFonts w:hint="eastAsia"/>
         </w:rPr>
-        <w:lastRenderedPageBreak/>
         <w:t>2019年7月1</w:t>
       </w:r>
       <w:r>
@@ -3394,7 +3427,7 @@
               <w:spacing w:after="120"/>
               <w:jc w:val="center"/>
               <w:rPr>
-                <w:rFonts w:ascii="Times New Roman" w:hint="eastAsia"/>
+                <w:rFonts w:ascii="Times New Roman"/>
                 <w:b/>
                 <w:snapToGrid/>
                 <w:sz w:val="21"/>
@@ -3838,7 +3871,7 @@
               <w:spacing w:after="120"/>
               <w:jc w:val="center"/>
               <w:rPr>
-                <w:rFonts w:ascii="Times New Roman" w:hint="eastAsia"/>
+                <w:rFonts w:ascii="Times New Roman"/>
                 <w:snapToGrid/>
               </w:rPr>
             </w:pPr>
@@ -4041,7 +4074,7 @@
               <w:spacing w:after="120"/>
               <w:jc w:val="center"/>
               <w:rPr>
-                <w:rFonts w:ascii="Times New Roman" w:hint="eastAsia"/>
+                <w:rFonts w:ascii="Times New Roman"/>
                 <w:snapToGrid/>
               </w:rPr>
             </w:pPr>
@@ -4272,7 +4305,7 @@
               <w:spacing w:after="120"/>
               <w:jc w:val="center"/>
               <w:rPr>
-                <w:rFonts w:ascii="Times New Roman" w:hint="eastAsia"/>
+                <w:rFonts w:ascii="Times New Roman"/>
                 <w:snapToGrid/>
               </w:rPr>
             </w:pPr>
@@ -4482,7 +4515,7 @@
               <w:spacing w:after="120"/>
               <w:jc w:val="center"/>
               <w:rPr>
-                <w:rFonts w:ascii="Times New Roman" w:hint="eastAsia"/>
+                <w:rFonts w:ascii="Times New Roman"/>
                 <w:snapToGrid/>
               </w:rPr>
             </w:pPr>
@@ -4904,7 +4937,7 @@
               <w:spacing w:after="120"/>
               <w:jc w:val="center"/>
               <w:rPr>
-                <w:rFonts w:ascii="Times New Roman" w:hint="eastAsia"/>
+                <w:rFonts w:ascii="Times New Roman"/>
                 <w:snapToGrid/>
               </w:rPr>
             </w:pPr>
@@ -5130,7 +5163,7 @@
               <w:spacing w:after="120"/>
               <w:jc w:val="center"/>
               <w:rPr>
-                <w:rFonts w:ascii="Times New Roman" w:hint="eastAsia"/>
+                <w:rFonts w:ascii="Times New Roman"/>
                 <w:snapToGrid/>
               </w:rPr>
             </w:pPr>
@@ -5361,7 +5394,7 @@
               <w:spacing w:after="120"/>
               <w:jc w:val="center"/>
               <w:rPr>
-                <w:rFonts w:ascii="Times New Roman" w:hint="eastAsia"/>
+                <w:rFonts w:ascii="Times New Roman"/>
                 <w:snapToGrid/>
               </w:rPr>
             </w:pPr>
@@ -5592,7 +5625,7 @@
               <w:spacing w:after="120"/>
               <w:jc w:val="center"/>
               <w:rPr>
-                <w:rFonts w:ascii="Times New Roman" w:hint="eastAsia"/>
+                <w:rFonts w:ascii="Times New Roman"/>
                 <w:snapToGrid/>
               </w:rPr>
             </w:pPr>
@@ -5823,7 +5856,7 @@
               <w:spacing w:after="120"/>
               <w:jc w:val="center"/>
               <w:rPr>
-                <w:rFonts w:ascii="Times New Roman" w:hint="eastAsia"/>
+                <w:rFonts w:ascii="Times New Roman"/>
                 <w:snapToGrid/>
               </w:rPr>
             </w:pPr>
@@ -6054,7 +6087,7 @@
               <w:spacing w:after="120"/>
               <w:jc w:val="center"/>
               <w:rPr>
-                <w:rFonts w:ascii="Times New Roman" w:hint="eastAsia"/>
+                <w:rFonts w:ascii="Times New Roman"/>
                 <w:snapToGrid/>
               </w:rPr>
             </w:pPr>
@@ -6320,7 +6353,7 @@
               <w:spacing w:after="120"/>
               <w:jc w:val="center"/>
               <w:rPr>
-                <w:rFonts w:ascii="Times New Roman" w:hint="eastAsia"/>
+                <w:rFonts w:ascii="Times New Roman"/>
                 <w:snapToGrid/>
               </w:rPr>
             </w:pPr>
@@ -7094,7 +7127,7 @@
               <w:spacing w:after="120"/>
               <w:jc w:val="center"/>
               <w:rPr>
-                <w:rFonts w:ascii="Times New Roman" w:hint="eastAsia"/>
+                <w:rFonts w:ascii="Times New Roman"/>
                 <w:i/>
                 <w:snapToGrid/>
                 <w:color w:val="0000FF"/>
@@ -7221,9 +7254,7 @@
         </w:rPr>
         <w:t>缺陷严重程度</w:t>
       </w:r>
-      <w:bookmarkStart w:id="11" w:name="_GoBack"/>
       <w:bookmarkEnd w:id="10"/>
-      <w:bookmarkEnd w:id="11"/>
       <w:proofErr w:type="spellEnd"/>
     </w:p>
     <w:p>
@@ -7828,7 +7859,7 @@
           <w:snapToGrid/>
         </w:rPr>
       </w:pPr>
-      <w:bookmarkStart w:id="12" w:name="_Toc393891309"/>
+      <w:bookmarkStart w:id="11" w:name="_Toc393891309"/>
       <w:r>
         <w:rPr>
           <w:rFonts w:ascii="Arial" w:hAnsi="Arial" w:hint="eastAsia"/>
@@ -7836,7 +7867,7 @@
         </w:rPr>
         <w:t>缺陷清单</w:t>
       </w:r>
-      <w:bookmarkEnd w:id="12"/>
+      <w:bookmarkEnd w:id="11"/>
     </w:p>
     <w:p>
       <w:pPr>
@@ -7847,7 +7878,7 @@
           <w:lang w:eastAsia="en-US"/>
         </w:rPr>
       </w:pPr>
-      <w:bookmarkStart w:id="13" w:name="_Toc393891310"/>
+      <w:bookmarkStart w:id="12" w:name="_Toc393891310"/>
       <w:proofErr w:type="spellStart"/>
       <w:r>
         <w:rPr>
@@ -7857,7 +7888,7 @@
         </w:rPr>
         <w:t>功能性缺陷</w:t>
       </w:r>
-      <w:bookmarkEnd w:id="13"/>
+      <w:bookmarkEnd w:id="12"/>
       <w:proofErr w:type="spellEnd"/>
     </w:p>
     <w:p>
@@ -9529,7 +9560,7 @@
           <w:lang w:eastAsia="en-US"/>
         </w:rPr>
       </w:pPr>
-      <w:bookmarkStart w:id="14" w:name="_Toc393891311"/>
+      <w:bookmarkStart w:id="13" w:name="_Toc393891311"/>
       <w:proofErr w:type="spellStart"/>
       <w:r>
         <w:rPr>
@@ -9556,167 +9587,15 @@
         </w:rPr>
         <w:t>缺陷</w:t>
       </w:r>
-      <w:bookmarkEnd w:id="14"/>
+      <w:bookmarkEnd w:id="13"/>
       <w:proofErr w:type="spellEnd"/>
     </w:p>
     <w:p>
       <w:pPr>
-        <w:spacing w:after="120"/>
-        <w:ind w:left="720"/>
-        <w:rPr>
-          <w:rFonts w:ascii="Times New Roman"/>
-          <w:i/>
-          <w:snapToGrid/>
-          <w:color w:val="0000FF"/>
-        </w:rPr>
-      </w:pPr>
-      <w:r>
-        <w:rPr>
-          <w:rFonts w:ascii="Times New Roman"/>
-          <w:i/>
-          <w:snapToGrid/>
-          <w:color w:val="0000FF"/>
-        </w:rPr>
-        <w:t>[</w:t>
-      </w:r>
-      <w:r>
-        <w:rPr>
-          <w:rFonts w:ascii="Times New Roman" w:hint="eastAsia"/>
-          <w:i/>
-          <w:snapToGrid/>
-          <w:color w:val="0000FF"/>
-        </w:rPr>
-        <w:t>简要</w:t>
-      </w:r>
-      <w:proofErr w:type="gramStart"/>
-      <w:r>
-        <w:rPr>
-          <w:rFonts w:ascii="Times New Roman" w:hint="eastAsia"/>
-          <w:i/>
-          <w:snapToGrid/>
-          <w:color w:val="0000FF"/>
-        </w:rPr>
-        <w:t>阐明非</w:t>
-      </w:r>
-      <w:proofErr w:type="gramEnd"/>
-      <w:r>
-        <w:rPr>
-          <w:rFonts w:ascii="Times New Roman" w:hint="eastAsia"/>
-          <w:i/>
-          <w:snapToGrid/>
-          <w:color w:val="0000FF"/>
-        </w:rPr>
-        <w:t>功能缺陷汇总情况，并给出具体非功能缺陷列表。</w:t>
-      </w:r>
-      <w:r>
-        <w:rPr>
-          <w:rFonts w:ascii="Times New Roman" w:hint="eastAsia"/>
-          <w:i/>
-          <w:snapToGrid/>
-          <w:color w:val="0000FF"/>
-        </w:rPr>
-        <w:t>(</w:t>
-      </w:r>
-      <w:r>
-        <w:rPr>
-          <w:rFonts w:ascii="Times New Roman"/>
-          <w:i/>
-          <w:snapToGrid/>
-          <w:color w:val="0000FF"/>
-        </w:rPr>
-        <w:t>根据所测系统的实际情况</w:t>
-      </w:r>
-      <w:r>
-        <w:rPr>
-          <w:rFonts w:ascii="Times New Roman" w:hint="eastAsia"/>
-          <w:i/>
-          <w:snapToGrid/>
-          <w:color w:val="0000FF"/>
-        </w:rPr>
-        <w:t>，可选择</w:t>
-      </w:r>
-      <w:r>
-        <w:rPr>
-          <w:rFonts w:ascii="Times New Roman" w:hint="eastAsia"/>
-          <w:i/>
-          <w:snapToGrid/>
-          <w:color w:val="0000FF"/>
-        </w:rPr>
-        <w:lastRenderedPageBreak/>
-        <w:t>性地对系统进行必要的非功能性测试，包括系统的性能、</w:t>
-      </w:r>
-      <w:r>
-        <w:rPr>
-          <w:rFonts w:ascii="Times New Roman"/>
-          <w:i/>
-          <w:snapToGrid/>
-          <w:color w:val="0000FF"/>
-        </w:rPr>
-        <w:t>可靠性</w:t>
-      </w:r>
-      <w:r>
-        <w:rPr>
-          <w:rFonts w:ascii="Times New Roman" w:hint="eastAsia"/>
-          <w:i/>
-          <w:snapToGrid/>
-          <w:color w:val="0000FF"/>
-        </w:rPr>
-        <w:t>、易用性、安全性、</w:t>
-      </w:r>
-      <w:r>
-        <w:rPr>
-          <w:rFonts w:ascii="Times New Roman"/>
-          <w:i/>
-          <w:snapToGrid/>
-          <w:color w:val="0000FF"/>
-        </w:rPr>
-        <w:t>兼容性</w:t>
-      </w:r>
-      <w:r>
-        <w:rPr>
-          <w:rFonts w:ascii="Times New Roman" w:hint="eastAsia"/>
-          <w:i/>
-          <w:snapToGrid/>
-          <w:color w:val="0000FF"/>
-        </w:rPr>
-        <w:t>等。</w:t>
-      </w:r>
-      <w:r>
-        <w:rPr>
-          <w:rFonts w:ascii="Times New Roman" w:hint="eastAsia"/>
-          <w:i/>
-          <w:snapToGrid/>
-          <w:color w:val="0000FF"/>
-        </w:rPr>
-        <w:t>)</w:t>
-      </w:r>
-      <w:r>
-        <w:rPr>
-          <w:rFonts w:ascii="Times New Roman"/>
-          <w:i/>
-          <w:snapToGrid/>
-          <w:color w:val="0000FF"/>
-        </w:rPr>
-        <w:t>请参考功能缺陷列表</w:t>
-      </w:r>
-      <w:r>
-        <w:rPr>
-          <w:rFonts w:ascii="Times New Roman" w:hint="eastAsia"/>
-          <w:i/>
-          <w:snapToGrid/>
-          <w:color w:val="0000FF"/>
-        </w:rPr>
-        <w:t>给出相关缺陷清单。</w:t>
-      </w:r>
-      <w:r>
-        <w:rPr>
-          <w:rFonts w:ascii="Times New Roman"/>
-          <w:i/>
-          <w:snapToGrid/>
-          <w:color w:val="0000FF"/>
-        </w:rPr>
-        <w:t>]</w:t>
-      </w:r>
+        <w:rPr>
+          <w:lang w:eastAsia="en-US"/>
+        </w:rPr>
+      </w:pPr>
     </w:p>
     <w:p>
       <w:pPr>
@@ -9744,6 +9623,7 @@
           <w:sz w:val="21"/>
           <w:szCs w:val="21"/>
         </w:rPr>
+        <w:lastRenderedPageBreak/>
         <w:t>表4 非</w:t>
       </w:r>
       <w:r>
@@ -10540,14 +10420,14 @@
       <w:pPr>
         <w:pStyle w:val="1"/>
       </w:pPr>
-      <w:bookmarkStart w:id="15" w:name="_Toc393891312"/>
+      <w:bookmarkStart w:id="14" w:name="_Toc393891312"/>
       <w:r>
         <w:rPr>
           <w:rFonts w:hint="eastAsia"/>
         </w:rPr>
         <w:t>测试结论与建议</w:t>
       </w:r>
-      <w:bookmarkEnd w:id="15"/>
+      <w:bookmarkEnd w:id="14"/>
     </w:p>
     <w:p>
       <w:r>
@@ -10610,6 +10490,8 @@
         </w:rPr>
         <w:t>后端需要更多测试用例</w:t>
       </w:r>
+      <w:bookmarkStart w:id="15" w:name="_GoBack"/>
+      <w:bookmarkEnd w:id="15"/>
     </w:p>
     <w:p>
       <w:r>

</xml_diff>

<commit_message>
Remove blue text & add outline
</commit_message>
<xml_diff>
--- a/docs/iteration/r1/test_report.docx
+++ b/docs/iteration/r1/test_report.docx
@@ -500,6 +500,8 @@
         </w:rPr>
         <w:t>简介</w:t>
       </w:r>
+      <w:bookmarkStart w:id="0" w:name="_GoBack"/>
+      <w:bookmarkEnd w:id="0"/>
       <w:r>
         <w:tab/>
       </w:r>
@@ -1348,14 +1350,14 @@
       <w:pPr>
         <w:pStyle w:val="1"/>
       </w:pPr>
-      <w:bookmarkStart w:id="0" w:name="_Toc393891298"/>
+      <w:bookmarkStart w:id="1" w:name="_Toc393891298"/>
       <w:r>
         <w:rPr>
           <w:rFonts w:hint="eastAsia"/>
         </w:rPr>
         <w:t>简介</w:t>
       </w:r>
-      <w:bookmarkEnd w:id="0"/>
+      <w:bookmarkEnd w:id="1"/>
     </w:p>
     <w:p>
       <w:pPr>
@@ -1365,7 +1367,7 @@
           <w:lang w:eastAsia="en-US"/>
         </w:rPr>
       </w:pPr>
-      <w:bookmarkStart w:id="1" w:name="_Toc393891299"/>
+      <w:bookmarkStart w:id="2" w:name="_Toc393891299"/>
       <w:proofErr w:type="spellStart"/>
       <w:r>
         <w:rPr>
@@ -1375,7 +1377,7 @@
         </w:rPr>
         <w:t>目的</w:t>
       </w:r>
-      <w:bookmarkEnd w:id="1"/>
+      <w:bookmarkEnd w:id="2"/>
       <w:proofErr w:type="spellEnd"/>
     </w:p>
     <w:p>
@@ -1463,7 +1465,7 @@
           <w:lang w:eastAsia="en-US"/>
         </w:rPr>
       </w:pPr>
-      <w:bookmarkStart w:id="2" w:name="_Toc393891300"/>
+      <w:bookmarkStart w:id="3" w:name="_Toc393891300"/>
       <w:proofErr w:type="spellStart"/>
       <w:r>
         <w:rPr>
@@ -1473,7 +1475,7 @@
         </w:rPr>
         <w:t>范围</w:t>
       </w:r>
-      <w:bookmarkEnd w:id="2"/>
+      <w:bookmarkEnd w:id="3"/>
       <w:proofErr w:type="spellEnd"/>
     </w:p>
     <w:p>
@@ -1772,7 +1774,7 @@
           <w:snapToGrid/>
         </w:rPr>
       </w:pPr>
-      <w:bookmarkStart w:id="3" w:name="_Toc393891301"/>
+      <w:bookmarkStart w:id="4" w:name="_Toc393891301"/>
       <w:r>
         <w:rPr>
           <w:rFonts w:hint="eastAsia"/>
@@ -1780,7 +1782,7 @@
         </w:rPr>
         <w:t>定义、首字母缩写词和缩略语</w:t>
       </w:r>
-      <w:bookmarkEnd w:id="3"/>
+      <w:bookmarkEnd w:id="4"/>
     </w:p>
     <w:p>
       <w:pPr>
@@ -1794,7 +1796,7 @@
           <w:snapToGrid/>
         </w:rPr>
       </w:pPr>
-      <w:bookmarkStart w:id="4" w:name="_Toc393891302"/>
+      <w:bookmarkStart w:id="5" w:name="_Toc393891302"/>
       <w:r>
         <w:rPr>
           <w:rFonts w:hint="eastAsia"/>
@@ -1821,7 +1823,7 @@
         </w:rPr>
         <w:t>参考资料</w:t>
       </w:r>
-      <w:bookmarkEnd w:id="4"/>
+      <w:bookmarkEnd w:id="5"/>
     </w:p>
     <w:p>
       <w:pPr>
@@ -2261,7 +2263,7 @@
           <w:lang w:eastAsia="en-US"/>
         </w:rPr>
       </w:pPr>
-      <w:bookmarkStart w:id="5" w:name="_Toc393891303"/>
+      <w:bookmarkStart w:id="6" w:name="_Toc393891303"/>
       <w:proofErr w:type="spellStart"/>
       <w:r>
         <w:rPr>
@@ -2271,61 +2273,98 @@
         </w:rPr>
         <w:t>概述</w:t>
       </w:r>
-      <w:bookmarkEnd w:id="5"/>
+      <w:bookmarkEnd w:id="6"/>
       <w:proofErr w:type="spellEnd"/>
     </w:p>
     <w:p>
       <w:pPr>
-        <w:spacing w:after="120"/>
-        <w:ind w:left="720"/>
-        <w:rPr>
-          <w:rFonts w:ascii="Times New Roman"/>
-          <w:i/>
-          <w:snapToGrid/>
-          <w:color w:val="0000FF"/>
-        </w:rPr>
-      </w:pPr>
-      <w:r>
-        <w:rPr>
-          <w:rFonts w:ascii="Times New Roman"/>
-          <w:i/>
-          <w:snapToGrid/>
-          <w:color w:val="0000FF"/>
-        </w:rPr>
-        <w:t>[</w:t>
-      </w:r>
-      <w:r>
-        <w:rPr>
-          <w:rFonts w:ascii="Times New Roman" w:hint="eastAsia"/>
-          <w:i/>
-          <w:snapToGrid/>
-          <w:color w:val="0000FF"/>
-        </w:rPr>
-        <w:t>本小节应说明此测试用例其他部分所包含的内容，并解释文档的组织方式。</w:t>
-      </w:r>
-      <w:r>
-        <w:rPr>
-          <w:rFonts w:ascii="Times New Roman" w:hint="eastAsia"/>
-          <w:i/>
-          <w:snapToGrid/>
-          <w:color w:val="0000FF"/>
-        </w:rPr>
-        <w:t>]</w:t>
+        <w:pStyle w:val="Body"/>
+        <w:numPr>
+          <w:ilvl w:val="0"/>
+          <w:numId w:val="19"/>
+        </w:numPr>
+        <w:snapToGrid w:val="0"/>
+        <w:rPr>
+          <w:snapToGrid/>
+        </w:rPr>
+      </w:pPr>
+      <w:bookmarkStart w:id="7" w:name="_Toc393891304"/>
+      <w:r>
+        <w:rPr>
+          <w:rFonts w:hint="eastAsia"/>
+        </w:rPr>
+        <w:t>测试概要：描述测试环境与测试方法；</w:t>
       </w:r>
     </w:p>
     <w:p>
       <w:pPr>
+        <w:pStyle w:val="Body"/>
+        <w:numPr>
+          <w:ilvl w:val="0"/>
+          <w:numId w:val="19"/>
+        </w:numPr>
+        <w:snapToGrid w:val="0"/>
+        <w:rPr>
+          <w:rFonts w:hint="eastAsia"/>
+        </w:rPr>
+      </w:pPr>
+      <w:r>
+        <w:rPr>
+          <w:rFonts w:hint="eastAsia"/>
+        </w:rPr>
+        <w:lastRenderedPageBreak/>
+        <w:t>测试结果分析：包含各项测试用例数量、测试覆盖率与缺陷数量。</w:t>
+      </w:r>
+    </w:p>
+    <w:p>
+      <w:pPr>
+        <w:pStyle w:val="Body"/>
+        <w:numPr>
+          <w:ilvl w:val="0"/>
+          <w:numId w:val="19"/>
+        </w:numPr>
+        <w:snapToGrid w:val="0"/>
+        <w:rPr>
+          <w:rFonts w:hint="eastAsia"/>
+        </w:rPr>
+      </w:pPr>
+      <w:r>
+        <w:rPr>
+          <w:rFonts w:hint="eastAsia"/>
+        </w:rPr>
+        <w:t>缺陷清单：列举功能性与非功能性缺陷；</w:t>
+      </w:r>
+    </w:p>
+    <w:p>
+      <w:pPr>
+        <w:pStyle w:val="Body"/>
+        <w:numPr>
+          <w:ilvl w:val="0"/>
+          <w:numId w:val="19"/>
+        </w:numPr>
+        <w:snapToGrid w:val="0"/>
+        <w:rPr>
+          <w:rFonts w:hint="eastAsia"/>
+        </w:rPr>
+      </w:pPr>
+      <w:r>
+        <w:rPr>
+          <w:rFonts w:hint="eastAsia"/>
+        </w:rPr>
+        <w:t>测试结论与建议：列举可能的问题解决方案。</w:t>
+      </w:r>
+    </w:p>
+    <w:p>
+      <w:pPr>
         <w:pStyle w:val="1"/>
       </w:pPr>
-      <w:bookmarkStart w:id="6" w:name="_Toc393891304"/>
       <w:r>
         <w:rPr>
           <w:rFonts w:hint="eastAsia"/>
         </w:rPr>
-        <w:lastRenderedPageBreak/>
         <w:t>测试概要</w:t>
       </w:r>
-      <w:bookmarkEnd w:id="6"/>
+      <w:bookmarkEnd w:id="7"/>
     </w:p>
     <w:p>
       <w:pPr>
@@ -2917,14 +2956,14 @@
       <w:pPr>
         <w:pStyle w:val="1"/>
       </w:pPr>
-      <w:bookmarkStart w:id="7" w:name="_Toc393891305"/>
+      <w:bookmarkStart w:id="8" w:name="_Toc393891305"/>
       <w:r>
         <w:rPr>
           <w:rFonts w:hint="eastAsia"/>
         </w:rPr>
         <w:t>测试环境</w:t>
       </w:r>
-      <w:bookmarkEnd w:id="7"/>
+      <w:bookmarkEnd w:id="8"/>
     </w:p>
     <w:p>
       <w:pPr>
@@ -3077,6 +3116,7 @@
         <w:rPr>
           <w:rFonts w:hint="eastAsia"/>
         </w:rPr>
+        <w:lastRenderedPageBreak/>
         <w:t>测试使用的硬件环境</w:t>
       </w:r>
     </w:p>
@@ -3129,15 +3169,14 @@
       <w:pPr>
         <w:pStyle w:val="1"/>
       </w:pPr>
-      <w:bookmarkStart w:id="8" w:name="_Toc393891306"/>
+      <w:bookmarkStart w:id="9" w:name="_Toc393891306"/>
       <w:r>
         <w:rPr>
           <w:rFonts w:hint="eastAsia"/>
         </w:rPr>
-        <w:lastRenderedPageBreak/>
         <w:t>测试结果及分析</w:t>
       </w:r>
-      <w:bookmarkEnd w:id="8"/>
+      <w:bookmarkEnd w:id="9"/>
     </w:p>
     <w:p>
       <w:pPr>
@@ -3147,7 +3186,7 @@
           <w:snapToGrid/>
         </w:rPr>
       </w:pPr>
-      <w:bookmarkStart w:id="9" w:name="_Toc393891307"/>
+      <w:bookmarkStart w:id="10" w:name="_Toc393891307"/>
       <w:r>
         <w:rPr>
           <w:rFonts w:ascii="Arial" w:hAnsi="Arial" w:hint="eastAsia"/>
@@ -3155,7 +3194,7 @@
         </w:rPr>
         <w:t>需求覆盖率及缺陷分布</w:t>
       </w:r>
-      <w:bookmarkEnd w:id="9"/>
+      <w:bookmarkEnd w:id="10"/>
     </w:p>
     <w:p>
       <w:pPr>
@@ -7244,7 +7283,7 @@
           <w:lang w:eastAsia="en-US"/>
         </w:rPr>
       </w:pPr>
-      <w:bookmarkStart w:id="10" w:name="_Toc393891308"/>
+      <w:bookmarkStart w:id="11" w:name="_Toc393891308"/>
       <w:proofErr w:type="spellStart"/>
       <w:r>
         <w:rPr>
@@ -7254,56 +7293,22 @@
         </w:rPr>
         <w:t>缺陷严重程度</w:t>
       </w:r>
-      <w:bookmarkEnd w:id="10"/>
+      <w:bookmarkEnd w:id="11"/>
       <w:proofErr w:type="spellEnd"/>
     </w:p>
     <w:p>
       <w:pPr>
-        <w:spacing w:after="120"/>
-        <w:ind w:left="720"/>
-        <w:rPr>
-          <w:rFonts w:ascii="Times New Roman"/>
-          <w:i/>
-          <w:snapToGrid/>
-          <w:color w:val="0000FF"/>
-        </w:rPr>
-      </w:pPr>
-      <w:r>
-        <w:rPr>
-          <w:rFonts w:ascii="Times New Roman"/>
-          <w:i/>
-          <w:snapToGrid/>
-          <w:color w:val="0000FF"/>
-        </w:rPr>
-        <w:t>[</w:t>
-      </w:r>
-      <w:r>
-        <w:rPr>
-          <w:rFonts w:ascii="Times New Roman"/>
-          <w:i/>
-          <w:snapToGrid/>
-          <w:color w:val="0000FF"/>
-        </w:rPr>
-        <w:t>描述缺陷按严重程度分布情况</w:t>
-      </w:r>
-      <w:r>
-        <w:rPr>
-          <w:rFonts w:ascii="Times New Roman" w:hint="eastAsia"/>
-          <w:i/>
-          <w:snapToGrid/>
-          <w:color w:val="0000FF"/>
-        </w:rPr>
-        <w:t>，包括不同严重程度缺陷个数及占缺陷总数百分比等。尽量使用图、表表示。</w:t>
-      </w:r>
-      <w:r>
-        <w:rPr>
-          <w:rFonts w:ascii="Times New Roman"/>
-          <w:i/>
-          <w:snapToGrid/>
-          <w:color w:val="0000FF"/>
-        </w:rPr>
-        <w:t>]</w:t>
-      </w:r>
+        <w:rPr>
+          <w:lang w:eastAsia="en-US"/>
+        </w:rPr>
+      </w:pPr>
+    </w:p>
+    <w:p>
+      <w:pPr>
+        <w:rPr>
+          <w:lang w:eastAsia="en-US"/>
+        </w:rPr>
+      </w:pPr>
     </w:p>
     <w:p>
       <w:pPr>
@@ -7326,6 +7331,7 @@
           <w:sz w:val="21"/>
           <w:szCs w:val="21"/>
         </w:rPr>
+        <w:lastRenderedPageBreak/>
         <w:t>表</w:t>
       </w:r>
       <w:r>
@@ -7718,7 +7724,6 @@
                 <w:sz w:val="21"/>
                 <w:szCs w:val="21"/>
               </w:rPr>
-              <w:lastRenderedPageBreak/>
               <w:t>占缺陷百分比</w:t>
             </w:r>
           </w:p>
@@ -7859,7 +7864,7 @@
           <w:snapToGrid/>
         </w:rPr>
       </w:pPr>
-      <w:bookmarkStart w:id="11" w:name="_Toc393891309"/>
+      <w:bookmarkStart w:id="12" w:name="_Toc393891309"/>
       <w:r>
         <w:rPr>
           <w:rFonts w:ascii="Arial" w:hAnsi="Arial" w:hint="eastAsia"/>
@@ -7867,7 +7872,7 @@
         </w:rPr>
         <w:t>缺陷清单</w:t>
       </w:r>
-      <w:bookmarkEnd w:id="11"/>
+      <w:bookmarkEnd w:id="12"/>
     </w:p>
     <w:p>
       <w:pPr>
@@ -7878,7 +7883,7 @@
           <w:lang w:eastAsia="en-US"/>
         </w:rPr>
       </w:pPr>
-      <w:bookmarkStart w:id="12" w:name="_Toc393891310"/>
+      <w:bookmarkStart w:id="13" w:name="_Toc393891310"/>
       <w:proofErr w:type="spellStart"/>
       <w:r>
         <w:rPr>
@@ -7888,7 +7893,7 @@
         </w:rPr>
         <w:t>功能性缺陷</w:t>
       </w:r>
-      <w:bookmarkEnd w:id="12"/>
+      <w:bookmarkEnd w:id="13"/>
       <w:proofErr w:type="spellEnd"/>
     </w:p>
     <w:p>
@@ -9537,7 +9542,15 @@
           <w:rFonts w:ascii="Times New Roman" w:hint="eastAsia"/>
           <w:snapToGrid/>
         </w:rPr>
-        <w:t>缺陷描述：对缺陷的详细描述。描述缺陷的重现步骤和问题所在，描述需清晰明了，使研发人员可以按照描述将缺陷重现出来。必要时可以放上相应的截图，以便于研发人员理解问题所在。</w:t>
+        <w:t>缺陷描述：对缺陷的详细描述。描述缺陷的重现步骤和问题所在，描述需清晰明了，使研发人员可以按</w:t>
+      </w:r>
+      <w:r>
+        <w:rPr>
+          <w:rFonts w:ascii="Times New Roman" w:hint="eastAsia"/>
+          <w:snapToGrid/>
+        </w:rPr>
+        <w:lastRenderedPageBreak/>
+        <w:t>照描述将缺陷重现出来。必要时可以放上相应的截图，以便于研发人员理解问题所在。</w:t>
       </w:r>
     </w:p>
     <w:p>
@@ -9560,7 +9573,7 @@
           <w:lang w:eastAsia="en-US"/>
         </w:rPr>
       </w:pPr>
-      <w:bookmarkStart w:id="13" w:name="_Toc393891311"/>
+      <w:bookmarkStart w:id="14" w:name="_Toc393891311"/>
       <w:proofErr w:type="spellStart"/>
       <w:r>
         <w:rPr>
@@ -9587,7 +9600,7 @@
         </w:rPr>
         <w:t>缺陷</w:t>
       </w:r>
-      <w:bookmarkEnd w:id="13"/>
+      <w:bookmarkEnd w:id="14"/>
       <w:proofErr w:type="spellEnd"/>
     </w:p>
     <w:p>
@@ -9623,7 +9636,6 @@
           <w:sz w:val="21"/>
           <w:szCs w:val="21"/>
         </w:rPr>
-        <w:lastRenderedPageBreak/>
         <w:t>表4 非</w:t>
       </w:r>
       <w:r>
@@ -10420,14 +10432,14 @@
       <w:pPr>
         <w:pStyle w:val="1"/>
       </w:pPr>
-      <w:bookmarkStart w:id="14" w:name="_Toc393891312"/>
+      <w:bookmarkStart w:id="15" w:name="_Toc393891312"/>
       <w:r>
         <w:rPr>
           <w:rFonts w:hint="eastAsia"/>
         </w:rPr>
         <w:t>测试结论与建议</w:t>
       </w:r>
-      <w:bookmarkEnd w:id="14"/>
+      <w:bookmarkEnd w:id="15"/>
     </w:p>
     <w:p>
       <w:r>
@@ -10490,8 +10502,6 @@
         </w:rPr>
         <w:t>后端需要更多测试用例</w:t>
       </w:r>
-      <w:bookmarkStart w:id="15" w:name="_GoBack"/>
-      <w:bookmarkEnd w:id="15"/>
     </w:p>
     <w:p>
       <w:r>
@@ -10979,26 +10989,20 @@
         <w:p>
           <w:pPr>
             <w:rPr>
-              <w:rFonts w:ascii="Times New Roman"/>
+              <w:rFonts w:ascii="Times New Roman" w:hint="eastAsia"/>
             </w:rPr>
           </w:pPr>
           <w:r>
             <w:rPr>
               <w:rFonts w:ascii="Times New Roman" w:hint="eastAsia"/>
             </w:rPr>
-            <w:t>&lt;</w:t>
+            <w:t>PTJ</w:t>
           </w:r>
           <w:r>
             <w:rPr>
               <w:rFonts w:ascii="Times New Roman"/>
             </w:rPr>
-            <w:t>文档编号</w:t>
-          </w:r>
-          <w:r>
-            <w:rPr>
-              <w:rFonts w:ascii="Times New Roman" w:hint="eastAsia"/>
-            </w:rPr>
-            <w:t>&gt;</w:t>
+            <w:t>-TR-01</w:t>
           </w:r>
         </w:p>
       </w:tc>
@@ -11597,6 +11601,119 @@
     </w:lvl>
   </w:abstractNum>
   <w:abstractNum w:abstractNumId="9" w15:restartNumberingAfterBreak="0">
+    <w:nsid w:val="24D24E00"/>
+    <w:multiLevelType w:val="hybridMultilevel"/>
+    <w:tmpl w:val="2C40FAC4"/>
+    <w:lvl w:ilvl="0" w:tplc="04090001">
+      <w:start w:val="1"/>
+      <w:numFmt w:val="bullet"/>
+      <w:lvlText w:val=""/>
+      <w:lvlJc w:val="left"/>
+      <w:pPr>
+        <w:ind w:left="1140" w:hanging="420"/>
+      </w:pPr>
+      <w:rPr>
+        <w:rFonts w:ascii="Wingdings" w:hAnsi="Wingdings" w:hint="default"/>
+      </w:rPr>
+    </w:lvl>
+    <w:lvl w:ilvl="1" w:tplc="04090003">
+      <w:start w:val="1"/>
+      <w:numFmt w:val="bullet"/>
+      <w:lvlText w:val=""/>
+      <w:lvlJc w:val="left"/>
+      <w:pPr>
+        <w:ind w:left="1560" w:hanging="420"/>
+      </w:pPr>
+      <w:rPr>
+        <w:rFonts w:ascii="Wingdings" w:hAnsi="Wingdings" w:hint="default"/>
+      </w:rPr>
+    </w:lvl>
+    <w:lvl w:ilvl="2" w:tplc="04090005">
+      <w:start w:val="1"/>
+      <w:numFmt w:val="bullet"/>
+      <w:lvlText w:val=""/>
+      <w:lvlJc w:val="left"/>
+      <w:pPr>
+        <w:ind w:left="1980" w:hanging="420"/>
+      </w:pPr>
+      <w:rPr>
+        <w:rFonts w:ascii="Wingdings" w:hAnsi="Wingdings" w:hint="default"/>
+      </w:rPr>
+    </w:lvl>
+    <w:lvl w:ilvl="3" w:tplc="04090001">
+      <w:start w:val="1"/>
+      <w:numFmt w:val="bullet"/>
+      <w:lvlText w:val=""/>
+      <w:lvlJc w:val="left"/>
+      <w:pPr>
+        <w:ind w:left="2400" w:hanging="420"/>
+      </w:pPr>
+      <w:rPr>
+        <w:rFonts w:ascii="Wingdings" w:hAnsi="Wingdings" w:hint="default"/>
+      </w:rPr>
+    </w:lvl>
+    <w:lvl w:ilvl="4" w:tplc="04090003">
+      <w:start w:val="1"/>
+      <w:numFmt w:val="bullet"/>
+      <w:lvlText w:val=""/>
+      <w:lvlJc w:val="left"/>
+      <w:pPr>
+        <w:ind w:left="2820" w:hanging="420"/>
+      </w:pPr>
+      <w:rPr>
+        <w:rFonts w:ascii="Wingdings" w:hAnsi="Wingdings" w:hint="default"/>
+      </w:rPr>
+    </w:lvl>
+    <w:lvl w:ilvl="5" w:tplc="04090005">
+      <w:start w:val="1"/>
+      <w:numFmt w:val="bullet"/>
+      <w:lvlText w:val=""/>
+      <w:lvlJc w:val="left"/>
+      <w:pPr>
+        <w:ind w:left="3240" w:hanging="420"/>
+      </w:pPr>
+      <w:rPr>
+        <w:rFonts w:ascii="Wingdings" w:hAnsi="Wingdings" w:hint="default"/>
+      </w:rPr>
+    </w:lvl>
+    <w:lvl w:ilvl="6" w:tplc="04090001">
+      <w:start w:val="1"/>
+      <w:numFmt w:val="bullet"/>
+      <w:lvlText w:val=""/>
+      <w:lvlJc w:val="left"/>
+      <w:pPr>
+        <w:ind w:left="3660" w:hanging="420"/>
+      </w:pPr>
+      <w:rPr>
+        <w:rFonts w:ascii="Wingdings" w:hAnsi="Wingdings" w:hint="default"/>
+      </w:rPr>
+    </w:lvl>
+    <w:lvl w:ilvl="7" w:tplc="04090003">
+      <w:start w:val="1"/>
+      <w:numFmt w:val="bullet"/>
+      <w:lvlText w:val=""/>
+      <w:lvlJc w:val="left"/>
+      <w:pPr>
+        <w:ind w:left="4080" w:hanging="420"/>
+      </w:pPr>
+      <w:rPr>
+        <w:rFonts w:ascii="Wingdings" w:hAnsi="Wingdings" w:hint="default"/>
+      </w:rPr>
+    </w:lvl>
+    <w:lvl w:ilvl="8" w:tplc="04090005">
+      <w:start w:val="1"/>
+      <w:numFmt w:val="bullet"/>
+      <w:lvlText w:val=""/>
+      <w:lvlJc w:val="left"/>
+      <w:pPr>
+        <w:ind w:left="4500" w:hanging="420"/>
+      </w:pPr>
+      <w:rPr>
+        <w:rFonts w:ascii="Wingdings" w:hAnsi="Wingdings" w:hint="default"/>
+      </w:rPr>
+    </w:lvl>
+  </w:abstractNum>
+  <w:abstractNum w:abstractNumId="10" w15:restartNumberingAfterBreak="0">
     <w:nsid w:val="374E5E58"/>
     <w:multiLevelType w:val="multilevel"/>
     <w:tmpl w:val="89338553"/>
@@ -11728,7 +11845,7 @@
       </w:rPr>
     </w:lvl>
   </w:abstractNum>
-  <w:abstractNum w:abstractNumId="10" w15:restartNumberingAfterBreak="0">
+  <w:abstractNum w:abstractNumId="11" w15:restartNumberingAfterBreak="0">
     <w:nsid w:val="3C170C05"/>
     <w:multiLevelType w:val="hybridMultilevel"/>
     <w:tmpl w:val="8AB82D44"/>
@@ -11841,7 +11958,7 @@
       </w:rPr>
     </w:lvl>
   </w:abstractNum>
-  <w:abstractNum w:abstractNumId="11" w15:restartNumberingAfterBreak="0">
+  <w:abstractNum w:abstractNumId="12" w15:restartNumberingAfterBreak="0">
     <w:nsid w:val="455E64B5"/>
     <w:multiLevelType w:val="hybridMultilevel"/>
     <w:tmpl w:val="FCEA518A"/>
@@ -11954,7 +12071,7 @@
       </w:rPr>
     </w:lvl>
   </w:abstractNum>
-  <w:abstractNum w:abstractNumId="12" w15:restartNumberingAfterBreak="0">
+  <w:abstractNum w:abstractNumId="13" w15:restartNumberingAfterBreak="0">
     <w:nsid w:val="4EAC51BF"/>
     <w:multiLevelType w:val="hybridMultilevel"/>
     <w:tmpl w:val="AAD07948"/>
@@ -12067,7 +12184,7 @@
       </w:rPr>
     </w:lvl>
   </w:abstractNum>
-  <w:abstractNum w:abstractNumId="13" w15:restartNumberingAfterBreak="0">
+  <w:abstractNum w:abstractNumId="14" w15:restartNumberingAfterBreak="0">
     <w:nsid w:val="602531EA"/>
     <w:multiLevelType w:val="hybridMultilevel"/>
     <w:tmpl w:val="3EA6DDC8"/>
@@ -12180,7 +12297,7 @@
       </w:rPr>
     </w:lvl>
   </w:abstractNum>
-  <w:abstractNum w:abstractNumId="14" w15:restartNumberingAfterBreak="0">
+  <w:abstractNum w:abstractNumId="15" w15:restartNumberingAfterBreak="0">
     <w:nsid w:val="6FD4631F"/>
     <w:multiLevelType w:val="multilevel"/>
     <w:tmpl w:val="6FD4631F"/>
@@ -12294,7 +12411,7 @@
       </w:pPr>
     </w:lvl>
   </w:abstractNum>
-  <w:abstractNum w:abstractNumId="15" w15:restartNumberingAfterBreak="0">
+  <w:abstractNum w:abstractNumId="16" w15:restartNumberingAfterBreak="0">
     <w:nsid w:val="7691C6A1"/>
     <w:multiLevelType w:val="singleLevel"/>
     <w:tmpl w:val="7691C6A1"/>
@@ -12306,7 +12423,7 @@
       <w:lvlJc w:val="left"/>
     </w:lvl>
   </w:abstractNum>
-  <w:abstractNum w:abstractNumId="16" w15:restartNumberingAfterBreak="0">
+  <w:abstractNum w:abstractNumId="17" w15:restartNumberingAfterBreak="0">
     <w:nsid w:val="76F67B73"/>
     <w:multiLevelType w:val="hybridMultilevel"/>
     <w:tmpl w:val="A224C522"/>
@@ -12419,7 +12536,7 @@
       </w:rPr>
     </w:lvl>
   </w:abstractNum>
-  <w:abstractNum w:abstractNumId="17" w15:restartNumberingAfterBreak="0">
+  <w:abstractNum w:abstractNumId="18" w15:restartNumberingAfterBreak="0">
     <w:nsid w:val="7BEC716C"/>
     <w:multiLevelType w:val="multilevel"/>
     <w:tmpl w:val="7BEC716C"/>
@@ -12512,7 +12629,7 @@
     <w:abstractNumId w:val="4"/>
   </w:num>
   <w:num w:numId="2">
-    <w:abstractNumId w:val="14"/>
+    <w:abstractNumId w:val="15"/>
   </w:num>
   <w:num w:numId="3">
     <w:abstractNumId w:val="0"/>
@@ -12530,37 +12647,49 @@
     <w:abstractNumId w:val="1"/>
   </w:num>
   <w:num w:numId="8">
-    <w:abstractNumId w:val="15"/>
+    <w:abstractNumId w:val="16"/>
   </w:num>
   <w:num w:numId="9">
     <w:abstractNumId w:val="7"/>
   </w:num>
   <w:num w:numId="10">
-    <w:abstractNumId w:val="17"/>
+    <w:abstractNumId w:val="18"/>
   </w:num>
   <w:num w:numId="11">
     <w:abstractNumId w:val="8"/>
   </w:num>
   <w:num w:numId="12">
-    <w:abstractNumId w:val="9"/>
+    <w:abstractNumId w:val="10"/>
   </w:num>
   <w:num w:numId="13">
-    <w:abstractNumId w:val="16"/>
+    <w:abstractNumId w:val="17"/>
   </w:num>
   <w:num w:numId="14">
+    <w:abstractNumId w:val="14"/>
+  </w:num>
+  <w:num w:numId="15">
     <w:abstractNumId w:val="13"/>
   </w:num>
-  <w:num w:numId="15">
-    <w:abstractNumId w:val="12"/>
-  </w:num>
   <w:num w:numId="16">
-    <w:abstractNumId w:val="10"/>
+    <w:abstractNumId w:val="11"/>
   </w:num>
   <w:num w:numId="17">
     <w:abstractNumId w:val="5"/>
   </w:num>
   <w:num w:numId="18">
-    <w:abstractNumId w:val="11"/>
+    <w:abstractNumId w:val="12"/>
+  </w:num>
+  <w:num w:numId="19">
+    <w:abstractNumId w:val="9"/>
+    <w:lvlOverride w:ilvl="0"/>
+    <w:lvlOverride w:ilvl="1"/>
+    <w:lvlOverride w:ilvl="2"/>
+    <w:lvlOverride w:ilvl="3"/>
+    <w:lvlOverride w:ilvl="4"/>
+    <w:lvlOverride w:ilvl="5"/>
+    <w:lvlOverride w:ilvl="6"/>
+    <w:lvlOverride w:ilvl="7"/>
+    <w:lvlOverride w:ilvl="8"/>
   </w:num>
 </w:numbering>
 </file>

</xml_diff>